<commit_message>
updated admin table and created paragraph 2.2
</commit_message>
<xml_diff>
--- a/AutoMarket_Project_Documentation.docx
+++ b/AutoMarket_Project_Documentation.docx
@@ -94,39 +94,7 @@
         <w:t>Author(s):</w:t>
       </w:r>
       <w:r>
-        <w:t xml:space="preserve"> Franko </w:t>
-      </w:r>
-      <w:proofErr w:type="spellStart"/>
-      <w:r>
-        <w:t>Fister</w:t>
-      </w:r>
-      <w:proofErr w:type="spellEnd"/>
-      <w:r>
-        <w:t xml:space="preserve">, </w:t>
-      </w:r>
-      <w:proofErr w:type="spellStart"/>
-      <w:r>
-        <w:t>Mladen</w:t>
-      </w:r>
-      <w:proofErr w:type="spellEnd"/>
-      <w:r>
-        <w:t xml:space="preserve"> </w:t>
-      </w:r>
-      <w:proofErr w:type="spellStart"/>
-      <w:r>
-        <w:t>Orsulic</w:t>
-      </w:r>
-      <w:proofErr w:type="spellEnd"/>
-      <w:r>
-        <w:t xml:space="preserve">, Dorian </w:t>
-      </w:r>
-      <w:proofErr w:type="spellStart"/>
-      <w:r>
-        <w:t>Drazic</w:t>
-      </w:r>
-      <w:proofErr w:type="spellEnd"/>
-      <w:r>
-        <w:t xml:space="preserve"> </w:t>
+        <w:t xml:space="preserve"> Franko Fister, Mladen Orsulic, Dorian Drazic </w:t>
       </w:r>
       <w:proofErr w:type="spellStart"/>
       <w:r>
@@ -288,14 +256,12 @@
               <w:spacing w:after="0"/>
               <w:jc w:val="center"/>
             </w:pPr>
-            <w:proofErr w:type="spellStart"/>
             <w:r>
               <w:rPr>
                 <w:lang w:val="hr-HR"/>
               </w:rPr>
               <w:t>yyyy</w:t>
             </w:r>
-            <w:proofErr w:type="spellEnd"/>
             <w:r>
               <w:t>-mm-dd</w:t>
             </w:r>
@@ -2969,6 +2935,80 @@
     <w:p>
       <w:pPr>
         <w:rPr>
+          <w:i/>
+          <w:iCs/>
+        </w:rPr>
+      </w:pPr>
+      <w:r>
+        <w:rPr>
+          <w:rStyle w:val="Instructions"/>
+          <w:i w:val="0"/>
+          <w:iCs/>
+          <w:color w:val="auto"/>
+        </w:rPr>
+        <w:t xml:space="preserve">For our </w:t>
+      </w:r>
+      <w:proofErr w:type="spellStart"/>
+      <w:r>
+        <w:rPr>
+          <w:rStyle w:val="Instructions"/>
+          <w:i w:val="0"/>
+          <w:iCs/>
+          <w:color w:val="auto"/>
+        </w:rPr>
+        <w:t>AutoMarket</w:t>
+      </w:r>
+      <w:proofErr w:type="spellEnd"/>
+      <w:r>
+        <w:rPr>
+          <w:rStyle w:val="Instructions"/>
+          <w:i w:val="0"/>
+          <w:iCs/>
+          <w:color w:val="auto"/>
+        </w:rPr>
+        <w:t xml:space="preserve"> project, we're using Java for the behind-the-scenes work because it's reliable and can handle a lot of users. For the website part that people interact with, we're using React because it makes the site fast and easy to use. To organize all the information about cars and sales, we're using MySQL Workbench with MySQL database because it's good at storing data and making sure everything is in order. These tools help us build a website that's easy to use, safe, and can grow as more people use it, aiming to make buying and selling cars online a</w:t>
+      </w:r>
+      <w:r>
+        <w:rPr>
+          <w:rStyle w:val="Instructions"/>
+          <w:i w:val="0"/>
+          <w:iCs/>
+          <w:color w:val="auto"/>
+        </w:rPr>
+        <w:t>s easy as taking the dog to walk</w:t>
+      </w:r>
+      <w:r>
+        <w:rPr>
+          <w:rStyle w:val="Instructions"/>
+          <w:i w:val="0"/>
+          <w:iCs/>
+          <w:color w:val="auto"/>
+        </w:rPr>
+        <w:t>.</w:t>
+      </w:r>
+    </w:p>
+    <w:p>
+      <w:pPr>
+        <w:pStyle w:val="Heading2"/>
+      </w:pPr>
+      <w:bookmarkStart w:id="9" w:name="_Toc35520331"/>
+      <w:r>
+        <w:t xml:space="preserve">Database Layer and Database </w:t>
+      </w:r>
+      <w:r>
+        <w:t>Connectivity</w:t>
+      </w:r>
+      <w:r>
+        <w:t xml:space="preserve"> Layer</w:t>
+      </w:r>
+      <w:bookmarkEnd w:id="9"/>
+      <w:r>
+        <w:t xml:space="preserve"> </w:t>
+      </w:r>
+    </w:p>
+    <w:p>
+      <w:pPr>
+        <w:rPr>
           <w:rStyle w:val="Instructions"/>
         </w:rPr>
       </w:pPr>
@@ -2996,167 +3036,318 @@
         <w:rPr>
           <w:rStyle w:val="Instructions"/>
         </w:rPr>
-        <w:t xml:space="preserve">Capture important </w:t>
-      </w:r>
-      <w:r>
-        <w:rPr>
-          <w:rStyle w:val="Instructions"/>
-        </w:rPr>
-        <w:t xml:space="preserve">software </w:t>
-      </w:r>
-      <w:r>
-        <w:rPr>
-          <w:rStyle w:val="Instructions"/>
-        </w:rPr>
-        <w:t xml:space="preserve">design decisions </w:t>
-      </w:r>
-      <w:r>
-        <w:rPr>
-          <w:rStyle w:val="Instructions"/>
-        </w:rPr>
-        <w:t>and describe them – why did you decide to do it this way and what technologies are you going to use</w:t>
-      </w:r>
-      <w:r>
-        <w:rPr>
-          <w:rStyle w:val="Instructions"/>
-        </w:rPr>
-        <w:t xml:space="preserve">. Do not forget to explain the choice of </w:t>
-      </w:r>
-      <w:r>
-        <w:rPr>
-          <w:rStyle w:val="Instructions"/>
-        </w:rPr>
-        <w:t xml:space="preserve">programming </w:t>
-      </w:r>
-      <w:r>
-        <w:rPr>
-          <w:rStyle w:val="Instructions"/>
-        </w:rPr>
-        <w:t xml:space="preserve">language(s) </w:t>
-      </w:r>
-      <w:r>
-        <w:rPr>
-          <w:rStyle w:val="Instructions"/>
-        </w:rPr>
-        <w:t xml:space="preserve">and layers, </w:t>
-      </w:r>
-      <w:r>
-        <w:rPr>
-          <w:rStyle w:val="Instructions"/>
-        </w:rPr>
-        <w:t>and rationale for this design</w:t>
-      </w:r>
-      <w:r>
-        <w:rPr>
-          <w:rStyle w:val="Instructions"/>
-        </w:rPr>
-        <w:t xml:space="preserve"> of your application</w:t>
-      </w:r>
-      <w:r>
-        <w:rPr>
-          <w:rStyle w:val="Instructions"/>
-        </w:rPr>
-        <w:t xml:space="preserve">. Describe </w:t>
-      </w:r>
-      <w:r>
-        <w:rPr>
-          <w:rStyle w:val="Instructions"/>
-        </w:rPr>
-        <w:t xml:space="preserve">and sketch </w:t>
-      </w:r>
-      <w:r>
-        <w:rPr>
-          <w:rStyle w:val="Instructions"/>
-        </w:rPr>
-        <w:t>Software Architecture</w:t>
-      </w:r>
-      <w:r>
-        <w:rPr>
-          <w:rStyle w:val="Instructions"/>
-        </w:rPr>
-        <w:t xml:space="preserve"> (picture)</w:t>
-      </w:r>
-      <w:r>
-        <w:rPr>
-          <w:rStyle w:val="Instructions"/>
-        </w:rPr>
-        <w:t xml:space="preserve"> – decomposition of the software into </w:t>
-      </w:r>
-      <w:r>
-        <w:rPr>
-          <w:rStyle w:val="Instructions"/>
-        </w:rPr>
-        <w:t>layers/</w:t>
-      </w:r>
-      <w:r>
-        <w:rPr>
-          <w:rStyle w:val="Instructions"/>
-        </w:rPr>
-        <w:t xml:space="preserve">modules/units/components and </w:t>
-      </w:r>
-      <w:r>
-        <w:rPr>
-          <w:rStyle w:val="Instructions"/>
-        </w:rPr>
-        <w:t xml:space="preserve">provide </w:t>
-      </w:r>
-      <w:r>
-        <w:rPr>
-          <w:rStyle w:val="Instructions"/>
-        </w:rPr>
-        <w:t>detailed software design description for each part</w:t>
-      </w:r>
-      <w:r>
-        <w:rPr>
-          <w:rStyle w:val="Instructions"/>
-        </w:rPr>
-        <w:t xml:space="preserve"> (layer)</w:t>
-      </w:r>
-      <w:r>
-        <w:rPr>
-          <w:rStyle w:val="Instructions"/>
-        </w:rPr>
-        <w:t>.</w:t>
-      </w:r>
-      <w:r>
-        <w:rPr>
-          <w:rStyle w:val="Instructions"/>
-        </w:rPr>
-        <w:t xml:space="preserve"> At least several sentences and an architectural design figure (with layers and technologies) with description are expected </w:t>
-      </w:r>
-      <w:r>
-        <w:rPr>
-          <w:rStyle w:val="Instructions"/>
-        </w:rPr>
-        <w:t>(</w:t>
-      </w:r>
-      <w:r>
-        <w:rPr>
-          <w:rStyle w:val="Instructions"/>
-          <w:b/>
-        </w:rPr>
-        <w:t>deliverable and milestone #</w:t>
-      </w:r>
-      <w:r>
-        <w:rPr>
-          <w:rStyle w:val="Instructions"/>
-          <w:b/>
-        </w:rPr>
-        <w:t xml:space="preserve">0 and </w:t>
-      </w:r>
-      <w:r>
-        <w:rPr>
-          <w:rStyle w:val="Instructions"/>
-          <w:b/>
-        </w:rPr>
-        <w:t>#</w:t>
-      </w:r>
-      <w:r>
-        <w:rPr>
-          <w:rStyle w:val="Instructions"/>
-          <w:b/>
-        </w:rPr>
-        <w:t>1</w:t>
+        <w:t>Provide d</w:t>
+      </w:r>
+      <w:r>
+        <w:rPr>
+          <w:rStyle w:val="Instructions"/>
+        </w:rPr>
+        <w:t>atabase structure with ERD and database schema</w:t>
+      </w:r>
+      <w:r>
+        <w:rPr>
+          <w:rStyle w:val="Instructions"/>
+        </w:rPr>
+        <w:t xml:space="preserve"> as well as data dictionary explanations of entities (tables) and their characteristics/</w:t>
+      </w:r>
+      <w:r>
+        <w:rPr>
+          <w:rStyle w:val="Instructions"/>
+        </w:rPr>
+        <w:t>attributes/properties (columns). At least several sentences</w:t>
+      </w:r>
+      <w:r>
+        <w:rPr>
+          <w:rStyle w:val="Instructions"/>
+        </w:rPr>
+        <w:t xml:space="preserve"> </w:t>
+      </w:r>
+      <w:r>
+        <w:rPr>
+          <w:rStyle w:val="Instructions"/>
+        </w:rPr>
+        <w:t>are expected to describe the model. There should be a physical database model figure for the chosen database with 10-15 tables in a clear relationship</w:t>
+      </w:r>
+      <w:r>
+        <w:rPr>
+          <w:rStyle w:val="Instructions"/>
+        </w:rPr>
+        <w:t>,</w:t>
+      </w:r>
+      <w:r>
+        <w:rPr>
+          <w:rStyle w:val="Instructions"/>
+        </w:rPr>
+        <w:t xml:space="preserve"> with a description of each database table. The data dictionary is more than welcome – you can do it in the </w:t>
+      </w:r>
+      <w:r>
+        <w:rPr>
+          <w:rStyle w:val="Instructions"/>
+        </w:rPr>
+        <w:t xml:space="preserve">usual </w:t>
+      </w:r>
+      <w:r>
+        <w:rPr>
+          <w:rStyle w:val="Instructions"/>
+        </w:rPr>
+        <w:t xml:space="preserve">table format </w:t>
+      </w:r>
+      <w:r>
+        <w:rPr>
+          <w:rStyle w:val="Instructions"/>
+        </w:rPr>
+        <w:t xml:space="preserve">in Word, </w:t>
+      </w:r>
+      <w:r>
+        <w:rPr>
+          <w:rStyle w:val="Instructions"/>
+        </w:rPr>
+        <w:t xml:space="preserve">where each row represents one attribute from a database table, and you should have it for all attributes and all database tables. Each row should hold information about that attribute, including table name, column name, the data type in the database, short description, constraints (e.g., </w:t>
+      </w:r>
+      <w:proofErr w:type="gramStart"/>
+      <w:r>
+        <w:rPr>
+          <w:rStyle w:val="Instructions"/>
+        </w:rPr>
+        <w:t>primary</w:t>
+      </w:r>
+      <w:proofErr w:type="gramEnd"/>
+      <w:r>
+        <w:rPr>
+          <w:rStyle w:val="Instructions"/>
+        </w:rPr>
+        <w:t xml:space="preserve"> or foreign key) and restrictions (format of the data), and (if unclear) sample data. You should start doing it </w:t>
+      </w:r>
+      <w:r>
+        <w:rPr>
+          <w:rStyle w:val="Instructions"/>
+        </w:rPr>
+        <w:t xml:space="preserve">for the </w:t>
+      </w:r>
+      <w:r>
+        <w:rPr>
+          <w:rStyle w:val="Instructions"/>
+          <w:b/>
+        </w:rPr>
+        <w:t>deliverable and milestone #1</w:t>
+      </w:r>
+      <w:r>
+        <w:rPr>
+          <w:rStyle w:val="Instructions"/>
+        </w:rPr>
+        <w:t xml:space="preserve"> and finish it no later than </w:t>
+      </w:r>
+      <w:r>
+        <w:rPr>
+          <w:rStyle w:val="Instructions"/>
+          <w:b/>
+        </w:rPr>
+        <w:t>deliverable and milestone #2</w:t>
+      </w:r>
+      <w:r>
+        <w:rPr>
+          <w:rStyle w:val="Instructions"/>
+        </w:rPr>
+        <w:t>).]</w:t>
+      </w:r>
+    </w:p>
+    <w:p/>
+    <w:p>
+      <w:pPr>
+        <w:pStyle w:val="Heading2"/>
+      </w:pPr>
+      <w:bookmarkStart w:id="10" w:name="_Toc35520332"/>
+      <w:r>
+        <w:t>Business Layer</w:t>
+      </w:r>
+      <w:bookmarkEnd w:id="10"/>
+      <w:r>
+        <w:t xml:space="preserve"> </w:t>
+      </w:r>
+    </w:p>
+    <w:p>
+      <w:pPr>
+        <w:rPr>
+          <w:rStyle w:val="Instructions"/>
+        </w:rPr>
+      </w:pPr>
+      <w:r>
+        <w:rPr>
+          <w:rStyle w:val="Instructions"/>
+        </w:rPr>
+        <w:t>[Provide Business L</w:t>
+      </w:r>
+      <w:r>
+        <w:rPr>
+          <w:rStyle w:val="Instructions"/>
+        </w:rPr>
+        <w:t xml:space="preserve">ayer </w:t>
+      </w:r>
+      <w:r>
+        <w:rPr>
+          <w:rStyle w:val="Instructions"/>
+        </w:rPr>
+        <w:t xml:space="preserve">description, </w:t>
+      </w:r>
+      <w:proofErr w:type="gramStart"/>
+      <w:r>
+        <w:rPr>
+          <w:rStyle w:val="Instructions"/>
+        </w:rPr>
+        <w:t>design</w:t>
+      </w:r>
+      <w:proofErr w:type="gramEnd"/>
+      <w:r>
+        <w:rPr>
+          <w:rStyle w:val="Instructions"/>
+        </w:rPr>
+        <w:t xml:space="preserve"> and explanation</w:t>
+      </w:r>
+      <w:r>
+        <w:rPr>
+          <w:rStyle w:val="Instructions"/>
+        </w:rPr>
+        <w:t>,</w:t>
+      </w:r>
+      <w:r>
+        <w:rPr>
+          <w:rStyle w:val="Instructions"/>
+        </w:rPr>
+        <w:t xml:space="preserve"> </w:t>
+      </w:r>
+      <w:r>
+        <w:rPr>
+          <w:rStyle w:val="Instructions"/>
+        </w:rPr>
+        <w:t xml:space="preserve">as well as </w:t>
+      </w:r>
+      <w:r>
+        <w:rPr>
+          <w:rStyle w:val="Instructions"/>
+        </w:rPr>
+        <w:t xml:space="preserve">describe </w:t>
+      </w:r>
+      <w:r>
+        <w:rPr>
+          <w:rStyle w:val="Instructions"/>
+        </w:rPr>
+        <w:t xml:space="preserve">connections to Database </w:t>
+      </w:r>
+      <w:r>
+        <w:rPr>
+          <w:rStyle w:val="Instructions"/>
+        </w:rPr>
+        <w:t xml:space="preserve">Connectivity </w:t>
+      </w:r>
+      <w:r>
+        <w:rPr>
+          <w:rStyle w:val="Instructions"/>
+        </w:rPr>
+        <w:t>Layer and Presentation L</w:t>
+      </w:r>
+      <w:r>
+        <w:rPr>
+          <w:rStyle w:val="Instructions"/>
+        </w:rPr>
+        <w:t>ayer.</w:t>
+      </w:r>
+      <w:r>
+        <w:rPr>
+          <w:rStyle w:val="Instructions"/>
+        </w:rPr>
+        <w:t xml:space="preserve"> At least several sentences</w:t>
+      </w:r>
+      <w:r>
+        <w:rPr>
+          <w:rStyle w:val="Instructions"/>
+        </w:rPr>
+        <w:t xml:space="preserve"> </w:t>
+      </w:r>
+      <w:r>
+        <w:rPr>
+          <w:rStyle w:val="Instructions"/>
+        </w:rPr>
+        <w:t xml:space="preserve">are expected to describe how the Business Layer will be constructed, what its purpose is, and how it communicates with </w:t>
+      </w:r>
+      <w:r>
+        <w:rPr>
+          <w:rStyle w:val="Instructions"/>
+        </w:rPr>
+        <w:t>Database Connectivity Layer</w:t>
+      </w:r>
+      <w:r>
+        <w:rPr>
+          <w:rStyle w:val="Instructions"/>
+        </w:rPr>
+        <w:t xml:space="preserve"> (below) and Presentation Layer (above). You should start doing it </w:t>
+      </w:r>
+      <w:r>
+        <w:rPr>
+          <w:rStyle w:val="Instructions"/>
+        </w:rPr>
+        <w:t xml:space="preserve">for </w:t>
+      </w:r>
+      <w:r>
+        <w:rPr>
+          <w:rStyle w:val="Instructions"/>
+          <w:b/>
+        </w:rPr>
+        <w:t>deliverable</w:t>
+      </w:r>
+      <w:r>
+        <w:rPr>
+          <w:rStyle w:val="Instructions"/>
+          <w:b/>
+        </w:rPr>
+        <w:t>s</w:t>
+      </w:r>
+      <w:r>
+        <w:rPr>
+          <w:rStyle w:val="Instructions"/>
+          <w:b/>
+        </w:rPr>
+        <w:t xml:space="preserve"> and milestone</w:t>
+      </w:r>
+      <w:r>
+        <w:rPr>
+          <w:rStyle w:val="Instructions"/>
+          <w:b/>
+        </w:rPr>
+        <w:t>s</w:t>
+      </w:r>
+      <w:r>
+        <w:rPr>
+          <w:rStyle w:val="Instructions"/>
+          <w:b/>
+        </w:rPr>
+        <w:t xml:space="preserve"> </w:t>
+      </w:r>
+      <w:r>
+        <w:rPr>
+          <w:rStyle w:val="Instructions"/>
+          <w:b/>
+        </w:rPr>
+        <w:t xml:space="preserve">#1 or </w:t>
+      </w:r>
+      <w:r>
+        <w:rPr>
+          <w:rStyle w:val="Instructions"/>
+          <w:b/>
+        </w:rPr>
+        <w:t>#2</w:t>
+      </w:r>
+      <w:r>
+        <w:rPr>
+          <w:rStyle w:val="Instructions"/>
+        </w:rPr>
+        <w:t xml:space="preserve"> and finish it no later than </w:t>
+      </w:r>
+      <w:r>
+        <w:rPr>
+          <w:rStyle w:val="Instructions"/>
+          <w:b/>
+        </w:rPr>
+        <w:t>deliverable and milestone #3</w:t>
       </w:r>
       <w:r>
         <w:rPr>
@@ -3169,322 +3360,163 @@
         <w:rPr>
           <w:rStyle w:val="Instructions"/>
         </w:rPr>
-        <w:t>.</w:t>
-      </w:r>
-      <w:r>
-        <w:rPr>
-          <w:rStyle w:val="Instructions"/>
-        </w:rPr>
+        <w:t xml:space="preserve">. </w:t>
+      </w:r>
+      <w:r>
+        <w:rPr>
+          <w:rStyle w:val="Instructions"/>
+        </w:rPr>
+        <w:t>]</w:t>
+      </w:r>
+      <w:proofErr w:type="gramEnd"/>
+    </w:p>
+    <w:p/>
+    <w:p>
+      <w:pPr>
+        <w:pStyle w:val="Heading2"/>
+      </w:pPr>
+      <w:bookmarkStart w:id="11" w:name="_Toc35520333"/>
+      <w:r>
+        <w:t>Presentation Layer</w:t>
+      </w:r>
+      <w:bookmarkEnd w:id="11"/>
+      <w:r>
         <w:t xml:space="preserve"> </w:t>
       </w:r>
-      <w:r>
-        <w:rPr>
-          <w:rStyle w:val="Instructions"/>
-        </w:rPr>
-        <w:t>]</w:t>
+    </w:p>
+    <w:p>
+      <w:pPr>
+        <w:rPr>
+          <w:rStyle w:val="Instructions"/>
+        </w:rPr>
+      </w:pPr>
+      <w:r>
+        <w:rPr>
+          <w:rStyle w:val="Instructions"/>
+        </w:rPr>
+        <w:t xml:space="preserve">[Provide </w:t>
+      </w:r>
+      <w:r>
+        <w:rPr>
+          <w:rStyle w:val="Instructions"/>
+        </w:rPr>
+        <w:t>Presentation L</w:t>
+      </w:r>
+      <w:r>
+        <w:rPr>
+          <w:rStyle w:val="Instructions"/>
+        </w:rPr>
+        <w:t xml:space="preserve">ayer </w:t>
+      </w:r>
+      <w:r>
+        <w:rPr>
+          <w:rStyle w:val="Instructions"/>
+        </w:rPr>
+        <w:t xml:space="preserve">description, </w:t>
+      </w:r>
+      <w:r>
+        <w:rPr>
+          <w:rStyle w:val="Instructions"/>
+        </w:rPr>
+        <w:t>g</w:t>
+      </w:r>
+      <w:r>
+        <w:rPr>
+          <w:rStyle w:val="Instructions"/>
+        </w:rPr>
+        <w:t xml:space="preserve">raphical user interface </w:t>
+      </w:r>
+      <w:r>
+        <w:rPr>
+          <w:rStyle w:val="Instructions"/>
+        </w:rPr>
+        <w:t xml:space="preserve">(GUI) </w:t>
+      </w:r>
+      <w:r>
+        <w:rPr>
+          <w:rStyle w:val="Instructions"/>
+        </w:rPr>
+        <w:t xml:space="preserve">design, </w:t>
+      </w:r>
+      <w:r>
+        <w:rPr>
+          <w:rStyle w:val="Instructions"/>
+        </w:rPr>
+        <w:t xml:space="preserve">including </w:t>
+      </w:r>
+      <w:r>
+        <w:rPr>
+          <w:rStyle w:val="Instructions"/>
+        </w:rPr>
+        <w:t xml:space="preserve">structure, </w:t>
+      </w:r>
+      <w:proofErr w:type="gramStart"/>
+      <w:r>
+        <w:rPr>
+          <w:rStyle w:val="Instructions"/>
+        </w:rPr>
+        <w:t>layout</w:t>
       </w:r>
       <w:proofErr w:type="gramEnd"/>
-    </w:p>
-    <w:p/>
-    <w:p>
-      <w:pPr>
-        <w:pStyle w:val="Heading2"/>
-      </w:pPr>
-      <w:bookmarkStart w:id="9" w:name="_Toc35520331"/>
-      <w:r>
-        <w:t xml:space="preserve">Database Layer and Database </w:t>
-      </w:r>
-      <w:r>
-        <w:t>Connectivity</w:t>
-      </w:r>
-      <w:r>
+      <w:r>
+        <w:rPr>
+          <w:rStyle w:val="Instructions"/>
+        </w:rPr>
+        <w:t xml:space="preserve"> and explanation</w:t>
+      </w:r>
+      <w:r>
+        <w:rPr>
+          <w:rStyle w:val="Instructions"/>
+        </w:rPr>
+        <w:t xml:space="preserve">s, as well as </w:t>
+      </w:r>
+      <w:r>
+        <w:rPr>
+          <w:rStyle w:val="Instructions"/>
+        </w:rPr>
+        <w:t xml:space="preserve">a description of used </w:t>
+      </w:r>
+      <w:r>
+        <w:rPr>
+          <w:rStyle w:val="Instructions"/>
+        </w:rPr>
+        <w:t>technologies. At least several sentences</w:t>
+      </w:r>
+      <w:r>
+        <w:rPr>
+          <w:rStyle w:val="Instructions"/>
+        </w:rPr>
+        <w:t xml:space="preserve"> </w:t>
+      </w:r>
+      <w:r>
+        <w:rPr>
+          <w:rStyle w:val="Instructions"/>
+        </w:rPr>
+        <w:t>are expected to describe how the Presentation Layer will be constructed, what its purpose is, and how it communicates with Business</w:t>
+      </w:r>
+      <w:r>
+        <w:rPr>
+          <w:rStyle w:val="Instructions"/>
+        </w:rPr>
         <w:t xml:space="preserve"> Layer</w:t>
       </w:r>
-      <w:bookmarkEnd w:id="9"/>
-      <w:r>
-        <w:t xml:space="preserve"> </w:t>
-      </w:r>
-    </w:p>
-    <w:p>
-      <w:pPr>
-        <w:rPr>
-          <w:rStyle w:val="Instructions"/>
-        </w:rPr>
-      </w:pPr>
-      <w:r>
-        <w:rPr>
-          <w:rStyle w:val="Instructions"/>
-        </w:rPr>
-        <w:t>[</w:t>
-      </w:r>
-      <w:r>
-        <w:rPr>
-          <w:rStyle w:val="Instructions"/>
-          <w:b/>
-        </w:rPr>
-        <w:t>IMPORTANT:</w:t>
-      </w:r>
-      <w:r>
-        <w:rPr>
-          <w:rStyle w:val="Instructions"/>
-          <w:b/>
-        </w:rPr>
-        <w:t xml:space="preserve"> </w:t>
-      </w:r>
-      <w:r>
-        <w:rPr>
-          <w:rStyle w:val="Instructions"/>
-        </w:rPr>
-        <w:t>Provide d</w:t>
-      </w:r>
-      <w:r>
-        <w:rPr>
-          <w:rStyle w:val="Instructions"/>
-        </w:rPr>
-        <w:t>atabase structure with ERD and database schema</w:t>
-      </w:r>
-      <w:r>
-        <w:rPr>
-          <w:rStyle w:val="Instructions"/>
-        </w:rPr>
-        <w:t xml:space="preserve"> as well as data dictionary explanations of entities (tables) and their characteristics/</w:t>
-      </w:r>
-      <w:r>
-        <w:rPr>
-          <w:rStyle w:val="Instructions"/>
-        </w:rPr>
-        <w:t>attributes/properties (columns). At least several sentences</w:t>
-      </w:r>
-      <w:r>
-        <w:rPr>
-          <w:rStyle w:val="Instructions"/>
-        </w:rPr>
-        <w:t xml:space="preserve"> </w:t>
-      </w:r>
-      <w:r>
-        <w:rPr>
-          <w:rStyle w:val="Instructions"/>
-        </w:rPr>
-        <w:t>are expected to describe the model. There should be a physical database model figure for the chosen database with 10-15 tables in a clear relationship</w:t>
-      </w:r>
-      <w:r>
-        <w:rPr>
-          <w:rStyle w:val="Instructions"/>
-        </w:rPr>
-        <w:t>,</w:t>
-      </w:r>
-      <w:r>
-        <w:rPr>
-          <w:rStyle w:val="Instructions"/>
-        </w:rPr>
-        <w:t xml:space="preserve"> with a description of each database table. The data dictionary is more than welcome – you can do it in the </w:t>
-      </w:r>
-      <w:r>
-        <w:rPr>
-          <w:rStyle w:val="Instructions"/>
-        </w:rPr>
-        <w:t xml:space="preserve">usual </w:t>
-      </w:r>
-      <w:r>
-        <w:rPr>
-          <w:rStyle w:val="Instructions"/>
-        </w:rPr>
-        <w:t xml:space="preserve">table format </w:t>
-      </w:r>
-      <w:r>
-        <w:rPr>
-          <w:rStyle w:val="Instructions"/>
-        </w:rPr>
-        <w:t xml:space="preserve">in Word, </w:t>
-      </w:r>
-      <w:r>
-        <w:rPr>
-          <w:rStyle w:val="Instructions"/>
-        </w:rPr>
-        <w:t xml:space="preserve">where each row represents one attribute from a database table, and you should have it for all attributes and all database tables. Each row should hold information about that attribute, including table name, column name, the data type in the database, short description, constraints (e.g., </w:t>
-      </w:r>
-      <w:proofErr w:type="gramStart"/>
-      <w:r>
-        <w:rPr>
-          <w:rStyle w:val="Instructions"/>
-        </w:rPr>
-        <w:t>primary</w:t>
-      </w:r>
-      <w:proofErr w:type="gramEnd"/>
-      <w:r>
-        <w:rPr>
-          <w:rStyle w:val="Instructions"/>
-        </w:rPr>
-        <w:t xml:space="preserve"> or foreign key) and restrictions (format of the data), and (if unclear) sample data. You should start doing it </w:t>
-      </w:r>
-      <w:r>
-        <w:rPr>
-          <w:rStyle w:val="Instructions"/>
-        </w:rPr>
-        <w:t xml:space="preserve">for the </w:t>
-      </w:r>
-      <w:r>
-        <w:rPr>
-          <w:rStyle w:val="Instructions"/>
-          <w:b/>
-        </w:rPr>
-        <w:t>deliverable and milestone #1</w:t>
-      </w:r>
-      <w:r>
-        <w:rPr>
-          <w:rStyle w:val="Instructions"/>
-        </w:rPr>
-        <w:t xml:space="preserve"> and finish it no later than </w:t>
-      </w:r>
-      <w:r>
-        <w:rPr>
-          <w:rStyle w:val="Instructions"/>
-          <w:b/>
-        </w:rPr>
-        <w:t>deliverable and milestone #2</w:t>
-      </w:r>
-      <w:r>
-        <w:rPr>
-          <w:rStyle w:val="Instructions"/>
-        </w:rPr>
-        <w:t>).]</w:t>
-      </w:r>
-    </w:p>
-    <w:p/>
-    <w:p>
-      <w:pPr>
-        <w:pStyle w:val="Heading2"/>
-      </w:pPr>
-      <w:bookmarkStart w:id="10" w:name="_Toc35520332"/>
-      <w:r>
-        <w:t>Business Layer</w:t>
-      </w:r>
-      <w:bookmarkEnd w:id="10"/>
-      <w:r>
-        <w:t xml:space="preserve"> </w:t>
-      </w:r>
-    </w:p>
-    <w:p>
-      <w:pPr>
-        <w:rPr>
-          <w:rStyle w:val="Instructions"/>
-        </w:rPr>
-      </w:pPr>
-      <w:r>
-        <w:rPr>
-          <w:rStyle w:val="Instructions"/>
-        </w:rPr>
-        <w:t>[Provide Business L</w:t>
-      </w:r>
-      <w:r>
-        <w:rPr>
-          <w:rStyle w:val="Instructions"/>
-        </w:rPr>
-        <w:t xml:space="preserve">ayer </w:t>
-      </w:r>
-      <w:r>
-        <w:rPr>
-          <w:rStyle w:val="Instructions"/>
-        </w:rPr>
-        <w:t xml:space="preserve">description, </w:t>
-      </w:r>
-      <w:proofErr w:type="gramStart"/>
-      <w:r>
-        <w:rPr>
-          <w:rStyle w:val="Instructions"/>
-        </w:rPr>
-        <w:t>design</w:t>
-      </w:r>
-      <w:proofErr w:type="gramEnd"/>
-      <w:r>
-        <w:rPr>
-          <w:rStyle w:val="Instructions"/>
-        </w:rPr>
-        <w:t xml:space="preserve"> and explanation</w:t>
-      </w:r>
-      <w:r>
-        <w:rPr>
-          <w:rStyle w:val="Instructions"/>
-        </w:rPr>
-        <w:t>,</w:t>
-      </w:r>
-      <w:r>
-        <w:rPr>
-          <w:rStyle w:val="Instructions"/>
-        </w:rPr>
-        <w:t xml:space="preserve"> </w:t>
-      </w:r>
-      <w:r>
-        <w:rPr>
-          <w:rStyle w:val="Instructions"/>
-        </w:rPr>
-        <w:t xml:space="preserve">as well as </w:t>
-      </w:r>
-      <w:r>
-        <w:rPr>
-          <w:rStyle w:val="Instructions"/>
-        </w:rPr>
-        <w:t xml:space="preserve">describe </w:t>
-      </w:r>
-      <w:r>
-        <w:rPr>
-          <w:rStyle w:val="Instructions"/>
-        </w:rPr>
-        <w:t xml:space="preserve">connections to Database </w:t>
-      </w:r>
-      <w:r>
-        <w:rPr>
-          <w:rStyle w:val="Instructions"/>
-        </w:rPr>
-        <w:t xml:space="preserve">Connectivity </w:t>
-      </w:r>
-      <w:r>
-        <w:rPr>
-          <w:rStyle w:val="Instructions"/>
-        </w:rPr>
-        <w:t>Layer and Presentation L</w:t>
-      </w:r>
-      <w:r>
-        <w:rPr>
-          <w:rStyle w:val="Instructions"/>
-        </w:rPr>
-        <w:t>ayer.</w:t>
-      </w:r>
-      <w:r>
-        <w:rPr>
-          <w:rStyle w:val="Instructions"/>
-        </w:rPr>
-        <w:t xml:space="preserve"> At least several sentences</w:t>
-      </w:r>
-      <w:r>
-        <w:rPr>
-          <w:rStyle w:val="Instructions"/>
-        </w:rPr>
-        <w:t xml:space="preserve"> </w:t>
-      </w:r>
-      <w:r>
-        <w:rPr>
-          <w:rStyle w:val="Instructions"/>
-        </w:rPr>
-        <w:t xml:space="preserve">are expected to describe how the Business Layer will be constructed, what its purpose is, and how it communicates with </w:t>
-      </w:r>
-      <w:r>
-        <w:rPr>
-          <w:rStyle w:val="Instructions"/>
-        </w:rPr>
-        <w:t>Database Connectivity Layer</w:t>
-      </w:r>
-      <w:r>
-        <w:rPr>
-          <w:rStyle w:val="Instructions"/>
-        </w:rPr>
-        <w:t xml:space="preserve"> (below) and Presentation Layer (above). You should start doing it </w:t>
-      </w:r>
-      <w:r>
-        <w:rPr>
-          <w:rStyle w:val="Instructions"/>
-        </w:rPr>
-        <w:t xml:space="preserve">for </w:t>
+      <w:r>
+        <w:rPr>
+          <w:rStyle w:val="Instructions"/>
+        </w:rPr>
+        <w:t xml:space="preserve"> (below) and the users (clients). You can also include all possible actions, menus, and options. You should start </w:t>
+      </w:r>
+      <w:r>
+        <w:rPr>
+          <w:rStyle w:val="Instructions"/>
+        </w:rPr>
+        <w:t xml:space="preserve">by </w:t>
+      </w:r>
+      <w:r>
+        <w:rPr>
+          <w:rStyle w:val="Instructions"/>
+        </w:rPr>
+        <w:t xml:space="preserve">doing some prototypes or wireframes for </w:t>
       </w:r>
       <w:r>
         <w:rPr>
@@ -3519,265 +3551,34 @@
           <w:rStyle w:val="Instructions"/>
           <w:b/>
         </w:rPr>
-        <w:t xml:space="preserve"> </w:t>
-      </w:r>
-      <w:r>
-        <w:rPr>
-          <w:rStyle w:val="Instructions"/>
-          <w:b/>
-        </w:rPr>
-        <w:t xml:space="preserve">#1 or </w:t>
-      </w:r>
-      <w:r>
-        <w:rPr>
-          <w:rStyle w:val="Instructions"/>
-          <w:b/>
-        </w:rPr>
-        <w:t>#2</w:t>
-      </w:r>
-      <w:r>
-        <w:rPr>
-          <w:rStyle w:val="Instructions"/>
-        </w:rPr>
-        <w:t xml:space="preserve"> and finish it no later than </w:t>
-      </w:r>
-      <w:r>
-        <w:rPr>
-          <w:rStyle w:val="Instructions"/>
-          <w:b/>
-        </w:rPr>
-        <w:t>deliverable and milestone #3</w:t>
-      </w:r>
-      <w:r>
-        <w:rPr>
-          <w:rStyle w:val="Instructions"/>
-        </w:rPr>
-        <w:t>)</w:t>
-      </w:r>
-      <w:proofErr w:type="gramStart"/>
-      <w:r>
-        <w:rPr>
-          <w:rStyle w:val="Instructions"/>
-        </w:rPr>
-        <w:t xml:space="preserve">. </w:t>
-      </w:r>
-      <w:r>
-        <w:rPr>
-          <w:rStyle w:val="Instructions"/>
-        </w:rPr>
-        <w:t>]</w:t>
-      </w:r>
-      <w:proofErr w:type="gramEnd"/>
-    </w:p>
-    <w:p/>
-    <w:p>
-      <w:pPr>
-        <w:pStyle w:val="Heading2"/>
-      </w:pPr>
-      <w:bookmarkStart w:id="11" w:name="_Toc35520333"/>
-      <w:r>
-        <w:t>Presentation Layer</w:t>
-      </w:r>
-      <w:bookmarkEnd w:id="11"/>
-      <w:r>
-        <w:t xml:space="preserve"> </w:t>
-      </w:r>
-    </w:p>
-    <w:p>
-      <w:pPr>
-        <w:rPr>
-          <w:rStyle w:val="Instructions"/>
-        </w:rPr>
-      </w:pPr>
-      <w:r>
-        <w:rPr>
-          <w:rStyle w:val="Instructions"/>
-        </w:rPr>
-        <w:t xml:space="preserve">[Provide </w:t>
-      </w:r>
-      <w:r>
-        <w:rPr>
-          <w:rStyle w:val="Instructions"/>
-        </w:rPr>
-        <w:t>Presentation L</w:t>
-      </w:r>
-      <w:r>
-        <w:rPr>
-          <w:rStyle w:val="Instructions"/>
-        </w:rPr>
-        <w:t xml:space="preserve">ayer </w:t>
-      </w:r>
-      <w:r>
-        <w:rPr>
-          <w:rStyle w:val="Instructions"/>
-        </w:rPr>
-        <w:t xml:space="preserve">description, </w:t>
-      </w:r>
-      <w:r>
-        <w:rPr>
-          <w:rStyle w:val="Instructions"/>
-        </w:rPr>
-        <w:t>g</w:t>
-      </w:r>
-      <w:r>
-        <w:rPr>
-          <w:rStyle w:val="Instructions"/>
-        </w:rPr>
-        <w:t xml:space="preserve">raphical user interface </w:t>
-      </w:r>
-      <w:r>
-        <w:rPr>
-          <w:rStyle w:val="Instructions"/>
-        </w:rPr>
-        <w:t xml:space="preserve">(GUI) </w:t>
-      </w:r>
-      <w:r>
-        <w:rPr>
-          <w:rStyle w:val="Instructions"/>
-        </w:rPr>
-        <w:t xml:space="preserve">design, </w:t>
-      </w:r>
-      <w:r>
-        <w:rPr>
-          <w:rStyle w:val="Instructions"/>
-        </w:rPr>
-        <w:t xml:space="preserve">including </w:t>
-      </w:r>
-      <w:r>
-        <w:rPr>
-          <w:rStyle w:val="Instructions"/>
-        </w:rPr>
-        <w:t xml:space="preserve">structure, </w:t>
-      </w:r>
-      <w:proofErr w:type="gramStart"/>
-      <w:r>
-        <w:rPr>
-          <w:rStyle w:val="Instructions"/>
-        </w:rPr>
-        <w:t>layout</w:t>
-      </w:r>
-      <w:proofErr w:type="gramEnd"/>
-      <w:r>
-        <w:rPr>
-          <w:rStyle w:val="Instructions"/>
-        </w:rPr>
-        <w:t xml:space="preserve"> and explanation</w:t>
-      </w:r>
-      <w:r>
-        <w:rPr>
-          <w:rStyle w:val="Instructions"/>
-        </w:rPr>
-        <w:t xml:space="preserve">s, as well as </w:t>
-      </w:r>
-      <w:r>
-        <w:rPr>
-          <w:rStyle w:val="Instructions"/>
-        </w:rPr>
-        <w:t xml:space="preserve">a description of used </w:t>
-      </w:r>
-      <w:r>
-        <w:rPr>
-          <w:rStyle w:val="Instructions"/>
-        </w:rPr>
-        <w:t>technologies. At least several sentences</w:t>
-      </w:r>
-      <w:r>
-        <w:rPr>
-          <w:rStyle w:val="Instructions"/>
-        </w:rPr>
-        <w:t xml:space="preserve"> </w:t>
-      </w:r>
-      <w:r>
-        <w:rPr>
-          <w:rStyle w:val="Instructions"/>
-        </w:rPr>
-        <w:t xml:space="preserve">are expected to </w:t>
+        <w:t xml:space="preserve"> #1</w:t>
+      </w:r>
+      <w:r>
+        <w:rPr>
+          <w:rStyle w:val="Instructions"/>
+          <w:b/>
+        </w:rPr>
+        <w:t xml:space="preserve"> to #</w:t>
+      </w:r>
+      <w:r>
+        <w:rPr>
+          <w:rStyle w:val="Instructions"/>
+          <w:b/>
+        </w:rPr>
+        <w:t>3</w:t>
+      </w:r>
+      <w:r>
+        <w:rPr>
+          <w:rStyle w:val="Instructions"/>
+        </w:rPr>
+        <w:t xml:space="preserve"> and </w:t>
       </w:r>
       <w:r>
         <w:rPr>
           <w:rStyle w:val="Instructions"/>
         </w:rPr>
         <w:lastRenderedPageBreak/>
-        <w:t>describe how the Presentation Layer will be constructed, what its purpose is, and how it communicates with Business</w:t>
-      </w:r>
-      <w:r>
-        <w:rPr>
-          <w:rStyle w:val="Instructions"/>
-        </w:rPr>
-        <w:t xml:space="preserve"> Layer</w:t>
-      </w:r>
-      <w:r>
-        <w:rPr>
-          <w:rStyle w:val="Instructions"/>
-        </w:rPr>
-        <w:t xml:space="preserve"> (below) and the users (clients). You can also include all possible actions, menus, and options. You should start </w:t>
-      </w:r>
-      <w:r>
-        <w:rPr>
-          <w:rStyle w:val="Instructions"/>
-        </w:rPr>
-        <w:t xml:space="preserve">by </w:t>
-      </w:r>
-      <w:r>
-        <w:rPr>
-          <w:rStyle w:val="Instructions"/>
-        </w:rPr>
-        <w:t xml:space="preserve">doing some prototypes or wireframes for </w:t>
-      </w:r>
-      <w:r>
-        <w:rPr>
-          <w:rStyle w:val="Instructions"/>
-          <w:b/>
-        </w:rPr>
-        <w:t>deliverable</w:t>
-      </w:r>
-      <w:r>
-        <w:rPr>
-          <w:rStyle w:val="Instructions"/>
-          <w:b/>
-        </w:rPr>
-        <w:t>s</w:t>
-      </w:r>
-      <w:r>
-        <w:rPr>
-          <w:rStyle w:val="Instructions"/>
-          <w:b/>
-        </w:rPr>
-        <w:t xml:space="preserve"> and milestone</w:t>
-      </w:r>
-      <w:r>
-        <w:rPr>
-          <w:rStyle w:val="Instructions"/>
-          <w:b/>
-        </w:rPr>
-        <w:t>s</w:t>
-      </w:r>
-      <w:r>
-        <w:rPr>
-          <w:rStyle w:val="Instructions"/>
-          <w:b/>
-        </w:rPr>
-        <w:t xml:space="preserve"> #1</w:t>
-      </w:r>
-      <w:r>
-        <w:rPr>
-          <w:rStyle w:val="Instructions"/>
-          <w:b/>
-        </w:rPr>
-        <w:t xml:space="preserve"> to #</w:t>
-      </w:r>
-      <w:r>
-        <w:rPr>
-          <w:rStyle w:val="Instructions"/>
-          <w:b/>
-        </w:rPr>
-        <w:t>3</w:t>
-      </w:r>
-      <w:r>
-        <w:rPr>
-          <w:rStyle w:val="Instructions"/>
-        </w:rPr>
-        <w:t xml:space="preserve"> and finish it no later than </w:t>
+        <w:t xml:space="preserve">finish it no later than </w:t>
       </w:r>
       <w:r>
         <w:rPr>
@@ -7493,6 +7294,7 @@
   <w:style w:type="character" w:default="1" w:styleId="DefaultParagraphFont">
     <w:name w:val="Default Paragraph Font"/>
     <w:uiPriority w:val="1"/>
+    <w:semiHidden/>
     <w:unhideWhenUsed/>
   </w:style>
   <w:style w:type="table" w:default="1" w:styleId="TableNormal">

</xml_diff>

<commit_message>
updated admin table and created paragraph 2.2 (#2)
Co-authored-by: Mladen Orsulic <mo4674@rit.edu>
</commit_message>
<xml_diff>
--- a/AutoMarket_Project_Documentation.docx
+++ b/AutoMarket_Project_Documentation.docx
@@ -94,39 +94,7 @@
         <w:t>Author(s):</w:t>
       </w:r>
       <w:r>
-        <w:t xml:space="preserve"> Franko </w:t>
-      </w:r>
-      <w:proofErr w:type="spellStart"/>
-      <w:r>
-        <w:t>Fister</w:t>
-      </w:r>
-      <w:proofErr w:type="spellEnd"/>
-      <w:r>
-        <w:t xml:space="preserve">, </w:t>
-      </w:r>
-      <w:proofErr w:type="spellStart"/>
-      <w:r>
-        <w:t>Mladen</w:t>
-      </w:r>
-      <w:proofErr w:type="spellEnd"/>
-      <w:r>
-        <w:t xml:space="preserve"> </w:t>
-      </w:r>
-      <w:proofErr w:type="spellStart"/>
-      <w:r>
-        <w:t>Orsulic</w:t>
-      </w:r>
-      <w:proofErr w:type="spellEnd"/>
-      <w:r>
-        <w:t xml:space="preserve">, Dorian </w:t>
-      </w:r>
-      <w:proofErr w:type="spellStart"/>
-      <w:r>
-        <w:t>Drazic</w:t>
-      </w:r>
-      <w:proofErr w:type="spellEnd"/>
-      <w:r>
-        <w:t xml:space="preserve"> </w:t>
+        <w:t xml:space="preserve"> Franko Fister, Mladen Orsulic, Dorian Drazic </w:t>
       </w:r>
       <w:proofErr w:type="spellStart"/>
       <w:r>
@@ -288,14 +256,12 @@
               <w:spacing w:after="0"/>
               <w:jc w:val="center"/>
             </w:pPr>
-            <w:proofErr w:type="spellStart"/>
             <w:r>
               <w:rPr>
                 <w:lang w:val="hr-HR"/>
               </w:rPr>
               <w:t>yyyy</w:t>
             </w:r>
-            <w:proofErr w:type="spellEnd"/>
             <w:r>
               <w:t>-mm-dd</w:t>
             </w:r>
@@ -2969,6 +2935,80 @@
     <w:p>
       <w:pPr>
         <w:rPr>
+          <w:i/>
+          <w:iCs/>
+        </w:rPr>
+      </w:pPr>
+      <w:r>
+        <w:rPr>
+          <w:rStyle w:val="Instructions"/>
+          <w:i w:val="0"/>
+          <w:iCs/>
+          <w:color w:val="auto"/>
+        </w:rPr>
+        <w:t xml:space="preserve">For our </w:t>
+      </w:r>
+      <w:proofErr w:type="spellStart"/>
+      <w:r>
+        <w:rPr>
+          <w:rStyle w:val="Instructions"/>
+          <w:i w:val="0"/>
+          <w:iCs/>
+          <w:color w:val="auto"/>
+        </w:rPr>
+        <w:t>AutoMarket</w:t>
+      </w:r>
+      <w:proofErr w:type="spellEnd"/>
+      <w:r>
+        <w:rPr>
+          <w:rStyle w:val="Instructions"/>
+          <w:i w:val="0"/>
+          <w:iCs/>
+          <w:color w:val="auto"/>
+        </w:rPr>
+        <w:t xml:space="preserve"> project, we're using Java for the behind-the-scenes work because it's reliable and can handle a lot of users. For the website part that people interact with, we're using React because it makes the site fast and easy to use. To organize all the information about cars and sales, we're using MySQL Workbench with MySQL database because it's good at storing data and making sure everything is in order. These tools help us build a website that's easy to use, safe, and can grow as more people use it, aiming to make buying and selling cars online a</w:t>
+      </w:r>
+      <w:r>
+        <w:rPr>
+          <w:rStyle w:val="Instructions"/>
+          <w:i w:val="0"/>
+          <w:iCs/>
+          <w:color w:val="auto"/>
+        </w:rPr>
+        <w:t>s easy as taking the dog to walk</w:t>
+      </w:r>
+      <w:r>
+        <w:rPr>
+          <w:rStyle w:val="Instructions"/>
+          <w:i w:val="0"/>
+          <w:iCs/>
+          <w:color w:val="auto"/>
+        </w:rPr>
+        <w:t>.</w:t>
+      </w:r>
+    </w:p>
+    <w:p>
+      <w:pPr>
+        <w:pStyle w:val="Heading2"/>
+      </w:pPr>
+      <w:bookmarkStart w:id="9" w:name="_Toc35520331"/>
+      <w:r>
+        <w:t xml:space="preserve">Database Layer and Database </w:t>
+      </w:r>
+      <w:r>
+        <w:t>Connectivity</w:t>
+      </w:r>
+      <w:r>
+        <w:t xml:space="preserve"> Layer</w:t>
+      </w:r>
+      <w:bookmarkEnd w:id="9"/>
+      <w:r>
+        <w:t xml:space="preserve"> </w:t>
+      </w:r>
+    </w:p>
+    <w:p>
+      <w:pPr>
+        <w:rPr>
           <w:rStyle w:val="Instructions"/>
         </w:rPr>
       </w:pPr>
@@ -2996,167 +3036,318 @@
         <w:rPr>
           <w:rStyle w:val="Instructions"/>
         </w:rPr>
-        <w:t xml:space="preserve">Capture important </w:t>
-      </w:r>
-      <w:r>
-        <w:rPr>
-          <w:rStyle w:val="Instructions"/>
-        </w:rPr>
-        <w:t xml:space="preserve">software </w:t>
-      </w:r>
-      <w:r>
-        <w:rPr>
-          <w:rStyle w:val="Instructions"/>
-        </w:rPr>
-        <w:t xml:space="preserve">design decisions </w:t>
-      </w:r>
-      <w:r>
-        <w:rPr>
-          <w:rStyle w:val="Instructions"/>
-        </w:rPr>
-        <w:t>and describe them – why did you decide to do it this way and what technologies are you going to use</w:t>
-      </w:r>
-      <w:r>
-        <w:rPr>
-          <w:rStyle w:val="Instructions"/>
-        </w:rPr>
-        <w:t xml:space="preserve">. Do not forget to explain the choice of </w:t>
-      </w:r>
-      <w:r>
-        <w:rPr>
-          <w:rStyle w:val="Instructions"/>
-        </w:rPr>
-        <w:t xml:space="preserve">programming </w:t>
-      </w:r>
-      <w:r>
-        <w:rPr>
-          <w:rStyle w:val="Instructions"/>
-        </w:rPr>
-        <w:t xml:space="preserve">language(s) </w:t>
-      </w:r>
-      <w:r>
-        <w:rPr>
-          <w:rStyle w:val="Instructions"/>
-        </w:rPr>
-        <w:t xml:space="preserve">and layers, </w:t>
-      </w:r>
-      <w:r>
-        <w:rPr>
-          <w:rStyle w:val="Instructions"/>
-        </w:rPr>
-        <w:t>and rationale for this design</w:t>
-      </w:r>
-      <w:r>
-        <w:rPr>
-          <w:rStyle w:val="Instructions"/>
-        </w:rPr>
-        <w:t xml:space="preserve"> of your application</w:t>
-      </w:r>
-      <w:r>
-        <w:rPr>
-          <w:rStyle w:val="Instructions"/>
-        </w:rPr>
-        <w:t xml:space="preserve">. Describe </w:t>
-      </w:r>
-      <w:r>
-        <w:rPr>
-          <w:rStyle w:val="Instructions"/>
-        </w:rPr>
-        <w:t xml:space="preserve">and sketch </w:t>
-      </w:r>
-      <w:r>
-        <w:rPr>
-          <w:rStyle w:val="Instructions"/>
-        </w:rPr>
-        <w:t>Software Architecture</w:t>
-      </w:r>
-      <w:r>
-        <w:rPr>
-          <w:rStyle w:val="Instructions"/>
-        </w:rPr>
-        <w:t xml:space="preserve"> (picture)</w:t>
-      </w:r>
-      <w:r>
-        <w:rPr>
-          <w:rStyle w:val="Instructions"/>
-        </w:rPr>
-        <w:t xml:space="preserve"> – decomposition of the software into </w:t>
-      </w:r>
-      <w:r>
-        <w:rPr>
-          <w:rStyle w:val="Instructions"/>
-        </w:rPr>
-        <w:t>layers/</w:t>
-      </w:r>
-      <w:r>
-        <w:rPr>
-          <w:rStyle w:val="Instructions"/>
-        </w:rPr>
-        <w:t xml:space="preserve">modules/units/components and </w:t>
-      </w:r>
-      <w:r>
-        <w:rPr>
-          <w:rStyle w:val="Instructions"/>
-        </w:rPr>
-        <w:t xml:space="preserve">provide </w:t>
-      </w:r>
-      <w:r>
-        <w:rPr>
-          <w:rStyle w:val="Instructions"/>
-        </w:rPr>
-        <w:t>detailed software design description for each part</w:t>
-      </w:r>
-      <w:r>
-        <w:rPr>
-          <w:rStyle w:val="Instructions"/>
-        </w:rPr>
-        <w:t xml:space="preserve"> (layer)</w:t>
-      </w:r>
-      <w:r>
-        <w:rPr>
-          <w:rStyle w:val="Instructions"/>
-        </w:rPr>
-        <w:t>.</w:t>
-      </w:r>
-      <w:r>
-        <w:rPr>
-          <w:rStyle w:val="Instructions"/>
-        </w:rPr>
-        <w:t xml:space="preserve"> At least several sentences and an architectural design figure (with layers and technologies) with description are expected </w:t>
-      </w:r>
-      <w:r>
-        <w:rPr>
-          <w:rStyle w:val="Instructions"/>
-        </w:rPr>
-        <w:t>(</w:t>
-      </w:r>
-      <w:r>
-        <w:rPr>
-          <w:rStyle w:val="Instructions"/>
-          <w:b/>
-        </w:rPr>
-        <w:t>deliverable and milestone #</w:t>
-      </w:r>
-      <w:r>
-        <w:rPr>
-          <w:rStyle w:val="Instructions"/>
-          <w:b/>
-        </w:rPr>
-        <w:t xml:space="preserve">0 and </w:t>
-      </w:r>
-      <w:r>
-        <w:rPr>
-          <w:rStyle w:val="Instructions"/>
-          <w:b/>
-        </w:rPr>
-        <w:t>#</w:t>
-      </w:r>
-      <w:r>
-        <w:rPr>
-          <w:rStyle w:val="Instructions"/>
-          <w:b/>
-        </w:rPr>
-        <w:t>1</w:t>
+        <w:t>Provide d</w:t>
+      </w:r>
+      <w:r>
+        <w:rPr>
+          <w:rStyle w:val="Instructions"/>
+        </w:rPr>
+        <w:t>atabase structure with ERD and database schema</w:t>
+      </w:r>
+      <w:r>
+        <w:rPr>
+          <w:rStyle w:val="Instructions"/>
+        </w:rPr>
+        <w:t xml:space="preserve"> as well as data dictionary explanations of entities (tables) and their characteristics/</w:t>
+      </w:r>
+      <w:r>
+        <w:rPr>
+          <w:rStyle w:val="Instructions"/>
+        </w:rPr>
+        <w:t>attributes/properties (columns). At least several sentences</w:t>
+      </w:r>
+      <w:r>
+        <w:rPr>
+          <w:rStyle w:val="Instructions"/>
+        </w:rPr>
+        <w:t xml:space="preserve"> </w:t>
+      </w:r>
+      <w:r>
+        <w:rPr>
+          <w:rStyle w:val="Instructions"/>
+        </w:rPr>
+        <w:t>are expected to describe the model. There should be a physical database model figure for the chosen database with 10-15 tables in a clear relationship</w:t>
+      </w:r>
+      <w:r>
+        <w:rPr>
+          <w:rStyle w:val="Instructions"/>
+        </w:rPr>
+        <w:t>,</w:t>
+      </w:r>
+      <w:r>
+        <w:rPr>
+          <w:rStyle w:val="Instructions"/>
+        </w:rPr>
+        <w:t xml:space="preserve"> with a description of each database table. The data dictionary is more than welcome – you can do it in the </w:t>
+      </w:r>
+      <w:r>
+        <w:rPr>
+          <w:rStyle w:val="Instructions"/>
+        </w:rPr>
+        <w:t xml:space="preserve">usual </w:t>
+      </w:r>
+      <w:r>
+        <w:rPr>
+          <w:rStyle w:val="Instructions"/>
+        </w:rPr>
+        <w:t xml:space="preserve">table format </w:t>
+      </w:r>
+      <w:r>
+        <w:rPr>
+          <w:rStyle w:val="Instructions"/>
+        </w:rPr>
+        <w:t xml:space="preserve">in Word, </w:t>
+      </w:r>
+      <w:r>
+        <w:rPr>
+          <w:rStyle w:val="Instructions"/>
+        </w:rPr>
+        <w:t xml:space="preserve">where each row represents one attribute from a database table, and you should have it for all attributes and all database tables. Each row should hold information about that attribute, including table name, column name, the data type in the database, short description, constraints (e.g., </w:t>
+      </w:r>
+      <w:proofErr w:type="gramStart"/>
+      <w:r>
+        <w:rPr>
+          <w:rStyle w:val="Instructions"/>
+        </w:rPr>
+        <w:t>primary</w:t>
+      </w:r>
+      <w:proofErr w:type="gramEnd"/>
+      <w:r>
+        <w:rPr>
+          <w:rStyle w:val="Instructions"/>
+        </w:rPr>
+        <w:t xml:space="preserve"> or foreign key) and restrictions (format of the data), and (if unclear) sample data. You should start doing it </w:t>
+      </w:r>
+      <w:r>
+        <w:rPr>
+          <w:rStyle w:val="Instructions"/>
+        </w:rPr>
+        <w:t xml:space="preserve">for the </w:t>
+      </w:r>
+      <w:r>
+        <w:rPr>
+          <w:rStyle w:val="Instructions"/>
+          <w:b/>
+        </w:rPr>
+        <w:t>deliverable and milestone #1</w:t>
+      </w:r>
+      <w:r>
+        <w:rPr>
+          <w:rStyle w:val="Instructions"/>
+        </w:rPr>
+        <w:t xml:space="preserve"> and finish it no later than </w:t>
+      </w:r>
+      <w:r>
+        <w:rPr>
+          <w:rStyle w:val="Instructions"/>
+          <w:b/>
+        </w:rPr>
+        <w:t>deliverable and milestone #2</w:t>
+      </w:r>
+      <w:r>
+        <w:rPr>
+          <w:rStyle w:val="Instructions"/>
+        </w:rPr>
+        <w:t>).]</w:t>
+      </w:r>
+    </w:p>
+    <w:p/>
+    <w:p>
+      <w:pPr>
+        <w:pStyle w:val="Heading2"/>
+      </w:pPr>
+      <w:bookmarkStart w:id="10" w:name="_Toc35520332"/>
+      <w:r>
+        <w:t>Business Layer</w:t>
+      </w:r>
+      <w:bookmarkEnd w:id="10"/>
+      <w:r>
+        <w:t xml:space="preserve"> </w:t>
+      </w:r>
+    </w:p>
+    <w:p>
+      <w:pPr>
+        <w:rPr>
+          <w:rStyle w:val="Instructions"/>
+        </w:rPr>
+      </w:pPr>
+      <w:r>
+        <w:rPr>
+          <w:rStyle w:val="Instructions"/>
+        </w:rPr>
+        <w:t>[Provide Business L</w:t>
+      </w:r>
+      <w:r>
+        <w:rPr>
+          <w:rStyle w:val="Instructions"/>
+        </w:rPr>
+        <w:t xml:space="preserve">ayer </w:t>
+      </w:r>
+      <w:r>
+        <w:rPr>
+          <w:rStyle w:val="Instructions"/>
+        </w:rPr>
+        <w:t xml:space="preserve">description, </w:t>
+      </w:r>
+      <w:proofErr w:type="gramStart"/>
+      <w:r>
+        <w:rPr>
+          <w:rStyle w:val="Instructions"/>
+        </w:rPr>
+        <w:t>design</w:t>
+      </w:r>
+      <w:proofErr w:type="gramEnd"/>
+      <w:r>
+        <w:rPr>
+          <w:rStyle w:val="Instructions"/>
+        </w:rPr>
+        <w:t xml:space="preserve"> and explanation</w:t>
+      </w:r>
+      <w:r>
+        <w:rPr>
+          <w:rStyle w:val="Instructions"/>
+        </w:rPr>
+        <w:t>,</w:t>
+      </w:r>
+      <w:r>
+        <w:rPr>
+          <w:rStyle w:val="Instructions"/>
+        </w:rPr>
+        <w:t xml:space="preserve"> </w:t>
+      </w:r>
+      <w:r>
+        <w:rPr>
+          <w:rStyle w:val="Instructions"/>
+        </w:rPr>
+        <w:t xml:space="preserve">as well as </w:t>
+      </w:r>
+      <w:r>
+        <w:rPr>
+          <w:rStyle w:val="Instructions"/>
+        </w:rPr>
+        <w:t xml:space="preserve">describe </w:t>
+      </w:r>
+      <w:r>
+        <w:rPr>
+          <w:rStyle w:val="Instructions"/>
+        </w:rPr>
+        <w:t xml:space="preserve">connections to Database </w:t>
+      </w:r>
+      <w:r>
+        <w:rPr>
+          <w:rStyle w:val="Instructions"/>
+        </w:rPr>
+        <w:t xml:space="preserve">Connectivity </w:t>
+      </w:r>
+      <w:r>
+        <w:rPr>
+          <w:rStyle w:val="Instructions"/>
+        </w:rPr>
+        <w:t>Layer and Presentation L</w:t>
+      </w:r>
+      <w:r>
+        <w:rPr>
+          <w:rStyle w:val="Instructions"/>
+        </w:rPr>
+        <w:t>ayer.</w:t>
+      </w:r>
+      <w:r>
+        <w:rPr>
+          <w:rStyle w:val="Instructions"/>
+        </w:rPr>
+        <w:t xml:space="preserve"> At least several sentences</w:t>
+      </w:r>
+      <w:r>
+        <w:rPr>
+          <w:rStyle w:val="Instructions"/>
+        </w:rPr>
+        <w:t xml:space="preserve"> </w:t>
+      </w:r>
+      <w:r>
+        <w:rPr>
+          <w:rStyle w:val="Instructions"/>
+        </w:rPr>
+        <w:t xml:space="preserve">are expected to describe how the Business Layer will be constructed, what its purpose is, and how it communicates with </w:t>
+      </w:r>
+      <w:r>
+        <w:rPr>
+          <w:rStyle w:val="Instructions"/>
+        </w:rPr>
+        <w:t>Database Connectivity Layer</w:t>
+      </w:r>
+      <w:r>
+        <w:rPr>
+          <w:rStyle w:val="Instructions"/>
+        </w:rPr>
+        <w:t xml:space="preserve"> (below) and Presentation Layer (above). You should start doing it </w:t>
+      </w:r>
+      <w:r>
+        <w:rPr>
+          <w:rStyle w:val="Instructions"/>
+        </w:rPr>
+        <w:t xml:space="preserve">for </w:t>
+      </w:r>
+      <w:r>
+        <w:rPr>
+          <w:rStyle w:val="Instructions"/>
+          <w:b/>
+        </w:rPr>
+        <w:t>deliverable</w:t>
+      </w:r>
+      <w:r>
+        <w:rPr>
+          <w:rStyle w:val="Instructions"/>
+          <w:b/>
+        </w:rPr>
+        <w:t>s</w:t>
+      </w:r>
+      <w:r>
+        <w:rPr>
+          <w:rStyle w:val="Instructions"/>
+          <w:b/>
+        </w:rPr>
+        <w:t xml:space="preserve"> and milestone</w:t>
+      </w:r>
+      <w:r>
+        <w:rPr>
+          <w:rStyle w:val="Instructions"/>
+          <w:b/>
+        </w:rPr>
+        <w:t>s</w:t>
+      </w:r>
+      <w:r>
+        <w:rPr>
+          <w:rStyle w:val="Instructions"/>
+          <w:b/>
+        </w:rPr>
+        <w:t xml:space="preserve"> </w:t>
+      </w:r>
+      <w:r>
+        <w:rPr>
+          <w:rStyle w:val="Instructions"/>
+          <w:b/>
+        </w:rPr>
+        <w:t xml:space="preserve">#1 or </w:t>
+      </w:r>
+      <w:r>
+        <w:rPr>
+          <w:rStyle w:val="Instructions"/>
+          <w:b/>
+        </w:rPr>
+        <w:t>#2</w:t>
+      </w:r>
+      <w:r>
+        <w:rPr>
+          <w:rStyle w:val="Instructions"/>
+        </w:rPr>
+        <w:t xml:space="preserve"> and finish it no later than </w:t>
+      </w:r>
+      <w:r>
+        <w:rPr>
+          <w:rStyle w:val="Instructions"/>
+          <w:b/>
+        </w:rPr>
+        <w:t>deliverable and milestone #3</w:t>
       </w:r>
       <w:r>
         <w:rPr>
@@ -3169,322 +3360,163 @@
         <w:rPr>
           <w:rStyle w:val="Instructions"/>
         </w:rPr>
-        <w:t>.</w:t>
-      </w:r>
-      <w:r>
-        <w:rPr>
-          <w:rStyle w:val="Instructions"/>
-        </w:rPr>
+        <w:t xml:space="preserve">. </w:t>
+      </w:r>
+      <w:r>
+        <w:rPr>
+          <w:rStyle w:val="Instructions"/>
+        </w:rPr>
+        <w:t>]</w:t>
+      </w:r>
+      <w:proofErr w:type="gramEnd"/>
+    </w:p>
+    <w:p/>
+    <w:p>
+      <w:pPr>
+        <w:pStyle w:val="Heading2"/>
+      </w:pPr>
+      <w:bookmarkStart w:id="11" w:name="_Toc35520333"/>
+      <w:r>
+        <w:t>Presentation Layer</w:t>
+      </w:r>
+      <w:bookmarkEnd w:id="11"/>
+      <w:r>
         <w:t xml:space="preserve"> </w:t>
       </w:r>
-      <w:r>
-        <w:rPr>
-          <w:rStyle w:val="Instructions"/>
-        </w:rPr>
-        <w:t>]</w:t>
+    </w:p>
+    <w:p>
+      <w:pPr>
+        <w:rPr>
+          <w:rStyle w:val="Instructions"/>
+        </w:rPr>
+      </w:pPr>
+      <w:r>
+        <w:rPr>
+          <w:rStyle w:val="Instructions"/>
+        </w:rPr>
+        <w:t xml:space="preserve">[Provide </w:t>
+      </w:r>
+      <w:r>
+        <w:rPr>
+          <w:rStyle w:val="Instructions"/>
+        </w:rPr>
+        <w:t>Presentation L</w:t>
+      </w:r>
+      <w:r>
+        <w:rPr>
+          <w:rStyle w:val="Instructions"/>
+        </w:rPr>
+        <w:t xml:space="preserve">ayer </w:t>
+      </w:r>
+      <w:r>
+        <w:rPr>
+          <w:rStyle w:val="Instructions"/>
+        </w:rPr>
+        <w:t xml:space="preserve">description, </w:t>
+      </w:r>
+      <w:r>
+        <w:rPr>
+          <w:rStyle w:val="Instructions"/>
+        </w:rPr>
+        <w:t>g</w:t>
+      </w:r>
+      <w:r>
+        <w:rPr>
+          <w:rStyle w:val="Instructions"/>
+        </w:rPr>
+        <w:t xml:space="preserve">raphical user interface </w:t>
+      </w:r>
+      <w:r>
+        <w:rPr>
+          <w:rStyle w:val="Instructions"/>
+        </w:rPr>
+        <w:t xml:space="preserve">(GUI) </w:t>
+      </w:r>
+      <w:r>
+        <w:rPr>
+          <w:rStyle w:val="Instructions"/>
+        </w:rPr>
+        <w:t xml:space="preserve">design, </w:t>
+      </w:r>
+      <w:r>
+        <w:rPr>
+          <w:rStyle w:val="Instructions"/>
+        </w:rPr>
+        <w:t xml:space="preserve">including </w:t>
+      </w:r>
+      <w:r>
+        <w:rPr>
+          <w:rStyle w:val="Instructions"/>
+        </w:rPr>
+        <w:t xml:space="preserve">structure, </w:t>
+      </w:r>
+      <w:proofErr w:type="gramStart"/>
+      <w:r>
+        <w:rPr>
+          <w:rStyle w:val="Instructions"/>
+        </w:rPr>
+        <w:t>layout</w:t>
       </w:r>
       <w:proofErr w:type="gramEnd"/>
-    </w:p>
-    <w:p/>
-    <w:p>
-      <w:pPr>
-        <w:pStyle w:val="Heading2"/>
-      </w:pPr>
-      <w:bookmarkStart w:id="9" w:name="_Toc35520331"/>
-      <w:r>
-        <w:t xml:space="preserve">Database Layer and Database </w:t>
-      </w:r>
-      <w:r>
-        <w:t>Connectivity</w:t>
-      </w:r>
-      <w:r>
+      <w:r>
+        <w:rPr>
+          <w:rStyle w:val="Instructions"/>
+        </w:rPr>
+        <w:t xml:space="preserve"> and explanation</w:t>
+      </w:r>
+      <w:r>
+        <w:rPr>
+          <w:rStyle w:val="Instructions"/>
+        </w:rPr>
+        <w:t xml:space="preserve">s, as well as </w:t>
+      </w:r>
+      <w:r>
+        <w:rPr>
+          <w:rStyle w:val="Instructions"/>
+        </w:rPr>
+        <w:t xml:space="preserve">a description of used </w:t>
+      </w:r>
+      <w:r>
+        <w:rPr>
+          <w:rStyle w:val="Instructions"/>
+        </w:rPr>
+        <w:t>technologies. At least several sentences</w:t>
+      </w:r>
+      <w:r>
+        <w:rPr>
+          <w:rStyle w:val="Instructions"/>
+        </w:rPr>
+        <w:t xml:space="preserve"> </w:t>
+      </w:r>
+      <w:r>
+        <w:rPr>
+          <w:rStyle w:val="Instructions"/>
+        </w:rPr>
+        <w:t>are expected to describe how the Presentation Layer will be constructed, what its purpose is, and how it communicates with Business</w:t>
+      </w:r>
+      <w:r>
+        <w:rPr>
+          <w:rStyle w:val="Instructions"/>
+        </w:rPr>
         <w:t xml:space="preserve"> Layer</w:t>
       </w:r>
-      <w:bookmarkEnd w:id="9"/>
-      <w:r>
-        <w:t xml:space="preserve"> </w:t>
-      </w:r>
-    </w:p>
-    <w:p>
-      <w:pPr>
-        <w:rPr>
-          <w:rStyle w:val="Instructions"/>
-        </w:rPr>
-      </w:pPr>
-      <w:r>
-        <w:rPr>
-          <w:rStyle w:val="Instructions"/>
-        </w:rPr>
-        <w:t>[</w:t>
-      </w:r>
-      <w:r>
-        <w:rPr>
-          <w:rStyle w:val="Instructions"/>
-          <w:b/>
-        </w:rPr>
-        <w:t>IMPORTANT:</w:t>
-      </w:r>
-      <w:r>
-        <w:rPr>
-          <w:rStyle w:val="Instructions"/>
-          <w:b/>
-        </w:rPr>
-        <w:t xml:space="preserve"> </w:t>
-      </w:r>
-      <w:r>
-        <w:rPr>
-          <w:rStyle w:val="Instructions"/>
-        </w:rPr>
-        <w:t>Provide d</w:t>
-      </w:r>
-      <w:r>
-        <w:rPr>
-          <w:rStyle w:val="Instructions"/>
-        </w:rPr>
-        <w:t>atabase structure with ERD and database schema</w:t>
-      </w:r>
-      <w:r>
-        <w:rPr>
-          <w:rStyle w:val="Instructions"/>
-        </w:rPr>
-        <w:t xml:space="preserve"> as well as data dictionary explanations of entities (tables) and their characteristics/</w:t>
-      </w:r>
-      <w:r>
-        <w:rPr>
-          <w:rStyle w:val="Instructions"/>
-        </w:rPr>
-        <w:t>attributes/properties (columns). At least several sentences</w:t>
-      </w:r>
-      <w:r>
-        <w:rPr>
-          <w:rStyle w:val="Instructions"/>
-        </w:rPr>
-        <w:t xml:space="preserve"> </w:t>
-      </w:r>
-      <w:r>
-        <w:rPr>
-          <w:rStyle w:val="Instructions"/>
-        </w:rPr>
-        <w:t>are expected to describe the model. There should be a physical database model figure for the chosen database with 10-15 tables in a clear relationship</w:t>
-      </w:r>
-      <w:r>
-        <w:rPr>
-          <w:rStyle w:val="Instructions"/>
-        </w:rPr>
-        <w:t>,</w:t>
-      </w:r>
-      <w:r>
-        <w:rPr>
-          <w:rStyle w:val="Instructions"/>
-        </w:rPr>
-        <w:t xml:space="preserve"> with a description of each database table. The data dictionary is more than welcome – you can do it in the </w:t>
-      </w:r>
-      <w:r>
-        <w:rPr>
-          <w:rStyle w:val="Instructions"/>
-        </w:rPr>
-        <w:t xml:space="preserve">usual </w:t>
-      </w:r>
-      <w:r>
-        <w:rPr>
-          <w:rStyle w:val="Instructions"/>
-        </w:rPr>
-        <w:t xml:space="preserve">table format </w:t>
-      </w:r>
-      <w:r>
-        <w:rPr>
-          <w:rStyle w:val="Instructions"/>
-        </w:rPr>
-        <w:t xml:space="preserve">in Word, </w:t>
-      </w:r>
-      <w:r>
-        <w:rPr>
-          <w:rStyle w:val="Instructions"/>
-        </w:rPr>
-        <w:t xml:space="preserve">where each row represents one attribute from a database table, and you should have it for all attributes and all database tables. Each row should hold information about that attribute, including table name, column name, the data type in the database, short description, constraints (e.g., </w:t>
-      </w:r>
-      <w:proofErr w:type="gramStart"/>
-      <w:r>
-        <w:rPr>
-          <w:rStyle w:val="Instructions"/>
-        </w:rPr>
-        <w:t>primary</w:t>
-      </w:r>
-      <w:proofErr w:type="gramEnd"/>
-      <w:r>
-        <w:rPr>
-          <w:rStyle w:val="Instructions"/>
-        </w:rPr>
-        <w:t xml:space="preserve"> or foreign key) and restrictions (format of the data), and (if unclear) sample data. You should start doing it </w:t>
-      </w:r>
-      <w:r>
-        <w:rPr>
-          <w:rStyle w:val="Instructions"/>
-        </w:rPr>
-        <w:t xml:space="preserve">for the </w:t>
-      </w:r>
-      <w:r>
-        <w:rPr>
-          <w:rStyle w:val="Instructions"/>
-          <w:b/>
-        </w:rPr>
-        <w:t>deliverable and milestone #1</w:t>
-      </w:r>
-      <w:r>
-        <w:rPr>
-          <w:rStyle w:val="Instructions"/>
-        </w:rPr>
-        <w:t xml:space="preserve"> and finish it no later than </w:t>
-      </w:r>
-      <w:r>
-        <w:rPr>
-          <w:rStyle w:val="Instructions"/>
-          <w:b/>
-        </w:rPr>
-        <w:t>deliverable and milestone #2</w:t>
-      </w:r>
-      <w:r>
-        <w:rPr>
-          <w:rStyle w:val="Instructions"/>
-        </w:rPr>
-        <w:t>).]</w:t>
-      </w:r>
-    </w:p>
-    <w:p/>
-    <w:p>
-      <w:pPr>
-        <w:pStyle w:val="Heading2"/>
-      </w:pPr>
-      <w:bookmarkStart w:id="10" w:name="_Toc35520332"/>
-      <w:r>
-        <w:t>Business Layer</w:t>
-      </w:r>
-      <w:bookmarkEnd w:id="10"/>
-      <w:r>
-        <w:t xml:space="preserve"> </w:t>
-      </w:r>
-    </w:p>
-    <w:p>
-      <w:pPr>
-        <w:rPr>
-          <w:rStyle w:val="Instructions"/>
-        </w:rPr>
-      </w:pPr>
-      <w:r>
-        <w:rPr>
-          <w:rStyle w:val="Instructions"/>
-        </w:rPr>
-        <w:t>[Provide Business L</w:t>
-      </w:r>
-      <w:r>
-        <w:rPr>
-          <w:rStyle w:val="Instructions"/>
-        </w:rPr>
-        <w:t xml:space="preserve">ayer </w:t>
-      </w:r>
-      <w:r>
-        <w:rPr>
-          <w:rStyle w:val="Instructions"/>
-        </w:rPr>
-        <w:t xml:space="preserve">description, </w:t>
-      </w:r>
-      <w:proofErr w:type="gramStart"/>
-      <w:r>
-        <w:rPr>
-          <w:rStyle w:val="Instructions"/>
-        </w:rPr>
-        <w:t>design</w:t>
-      </w:r>
-      <w:proofErr w:type="gramEnd"/>
-      <w:r>
-        <w:rPr>
-          <w:rStyle w:val="Instructions"/>
-        </w:rPr>
-        <w:t xml:space="preserve"> and explanation</w:t>
-      </w:r>
-      <w:r>
-        <w:rPr>
-          <w:rStyle w:val="Instructions"/>
-        </w:rPr>
-        <w:t>,</w:t>
-      </w:r>
-      <w:r>
-        <w:rPr>
-          <w:rStyle w:val="Instructions"/>
-        </w:rPr>
-        <w:t xml:space="preserve"> </w:t>
-      </w:r>
-      <w:r>
-        <w:rPr>
-          <w:rStyle w:val="Instructions"/>
-        </w:rPr>
-        <w:t xml:space="preserve">as well as </w:t>
-      </w:r>
-      <w:r>
-        <w:rPr>
-          <w:rStyle w:val="Instructions"/>
-        </w:rPr>
-        <w:t xml:space="preserve">describe </w:t>
-      </w:r>
-      <w:r>
-        <w:rPr>
-          <w:rStyle w:val="Instructions"/>
-        </w:rPr>
-        <w:t xml:space="preserve">connections to Database </w:t>
-      </w:r>
-      <w:r>
-        <w:rPr>
-          <w:rStyle w:val="Instructions"/>
-        </w:rPr>
-        <w:t xml:space="preserve">Connectivity </w:t>
-      </w:r>
-      <w:r>
-        <w:rPr>
-          <w:rStyle w:val="Instructions"/>
-        </w:rPr>
-        <w:t>Layer and Presentation L</w:t>
-      </w:r>
-      <w:r>
-        <w:rPr>
-          <w:rStyle w:val="Instructions"/>
-        </w:rPr>
-        <w:t>ayer.</w:t>
-      </w:r>
-      <w:r>
-        <w:rPr>
-          <w:rStyle w:val="Instructions"/>
-        </w:rPr>
-        <w:t xml:space="preserve"> At least several sentences</w:t>
-      </w:r>
-      <w:r>
-        <w:rPr>
-          <w:rStyle w:val="Instructions"/>
-        </w:rPr>
-        <w:t xml:space="preserve"> </w:t>
-      </w:r>
-      <w:r>
-        <w:rPr>
-          <w:rStyle w:val="Instructions"/>
-        </w:rPr>
-        <w:t xml:space="preserve">are expected to describe how the Business Layer will be constructed, what its purpose is, and how it communicates with </w:t>
-      </w:r>
-      <w:r>
-        <w:rPr>
-          <w:rStyle w:val="Instructions"/>
-        </w:rPr>
-        <w:t>Database Connectivity Layer</w:t>
-      </w:r>
-      <w:r>
-        <w:rPr>
-          <w:rStyle w:val="Instructions"/>
-        </w:rPr>
-        <w:t xml:space="preserve"> (below) and Presentation Layer (above). You should start doing it </w:t>
-      </w:r>
-      <w:r>
-        <w:rPr>
-          <w:rStyle w:val="Instructions"/>
-        </w:rPr>
-        <w:t xml:space="preserve">for </w:t>
+      <w:r>
+        <w:rPr>
+          <w:rStyle w:val="Instructions"/>
+        </w:rPr>
+        <w:t xml:space="preserve"> (below) and the users (clients). You can also include all possible actions, menus, and options. You should start </w:t>
+      </w:r>
+      <w:r>
+        <w:rPr>
+          <w:rStyle w:val="Instructions"/>
+        </w:rPr>
+        <w:t xml:space="preserve">by </w:t>
+      </w:r>
+      <w:r>
+        <w:rPr>
+          <w:rStyle w:val="Instructions"/>
+        </w:rPr>
+        <w:t xml:space="preserve">doing some prototypes or wireframes for </w:t>
       </w:r>
       <w:r>
         <w:rPr>
@@ -3519,265 +3551,34 @@
           <w:rStyle w:val="Instructions"/>
           <w:b/>
         </w:rPr>
-        <w:t xml:space="preserve"> </w:t>
-      </w:r>
-      <w:r>
-        <w:rPr>
-          <w:rStyle w:val="Instructions"/>
-          <w:b/>
-        </w:rPr>
-        <w:t xml:space="preserve">#1 or </w:t>
-      </w:r>
-      <w:r>
-        <w:rPr>
-          <w:rStyle w:val="Instructions"/>
-          <w:b/>
-        </w:rPr>
-        <w:t>#2</w:t>
-      </w:r>
-      <w:r>
-        <w:rPr>
-          <w:rStyle w:val="Instructions"/>
-        </w:rPr>
-        <w:t xml:space="preserve"> and finish it no later than </w:t>
-      </w:r>
-      <w:r>
-        <w:rPr>
-          <w:rStyle w:val="Instructions"/>
-          <w:b/>
-        </w:rPr>
-        <w:t>deliverable and milestone #3</w:t>
-      </w:r>
-      <w:r>
-        <w:rPr>
-          <w:rStyle w:val="Instructions"/>
-        </w:rPr>
-        <w:t>)</w:t>
-      </w:r>
-      <w:proofErr w:type="gramStart"/>
-      <w:r>
-        <w:rPr>
-          <w:rStyle w:val="Instructions"/>
-        </w:rPr>
-        <w:t xml:space="preserve">. </w:t>
-      </w:r>
-      <w:r>
-        <w:rPr>
-          <w:rStyle w:val="Instructions"/>
-        </w:rPr>
-        <w:t>]</w:t>
-      </w:r>
-      <w:proofErr w:type="gramEnd"/>
-    </w:p>
-    <w:p/>
-    <w:p>
-      <w:pPr>
-        <w:pStyle w:val="Heading2"/>
-      </w:pPr>
-      <w:bookmarkStart w:id="11" w:name="_Toc35520333"/>
-      <w:r>
-        <w:t>Presentation Layer</w:t>
-      </w:r>
-      <w:bookmarkEnd w:id="11"/>
-      <w:r>
-        <w:t xml:space="preserve"> </w:t>
-      </w:r>
-    </w:p>
-    <w:p>
-      <w:pPr>
-        <w:rPr>
-          <w:rStyle w:val="Instructions"/>
-        </w:rPr>
-      </w:pPr>
-      <w:r>
-        <w:rPr>
-          <w:rStyle w:val="Instructions"/>
-        </w:rPr>
-        <w:t xml:space="preserve">[Provide </w:t>
-      </w:r>
-      <w:r>
-        <w:rPr>
-          <w:rStyle w:val="Instructions"/>
-        </w:rPr>
-        <w:t>Presentation L</w:t>
-      </w:r>
-      <w:r>
-        <w:rPr>
-          <w:rStyle w:val="Instructions"/>
-        </w:rPr>
-        <w:t xml:space="preserve">ayer </w:t>
-      </w:r>
-      <w:r>
-        <w:rPr>
-          <w:rStyle w:val="Instructions"/>
-        </w:rPr>
-        <w:t xml:space="preserve">description, </w:t>
-      </w:r>
-      <w:r>
-        <w:rPr>
-          <w:rStyle w:val="Instructions"/>
-        </w:rPr>
-        <w:t>g</w:t>
-      </w:r>
-      <w:r>
-        <w:rPr>
-          <w:rStyle w:val="Instructions"/>
-        </w:rPr>
-        <w:t xml:space="preserve">raphical user interface </w:t>
-      </w:r>
-      <w:r>
-        <w:rPr>
-          <w:rStyle w:val="Instructions"/>
-        </w:rPr>
-        <w:t xml:space="preserve">(GUI) </w:t>
-      </w:r>
-      <w:r>
-        <w:rPr>
-          <w:rStyle w:val="Instructions"/>
-        </w:rPr>
-        <w:t xml:space="preserve">design, </w:t>
-      </w:r>
-      <w:r>
-        <w:rPr>
-          <w:rStyle w:val="Instructions"/>
-        </w:rPr>
-        <w:t xml:space="preserve">including </w:t>
-      </w:r>
-      <w:r>
-        <w:rPr>
-          <w:rStyle w:val="Instructions"/>
-        </w:rPr>
-        <w:t xml:space="preserve">structure, </w:t>
-      </w:r>
-      <w:proofErr w:type="gramStart"/>
-      <w:r>
-        <w:rPr>
-          <w:rStyle w:val="Instructions"/>
-        </w:rPr>
-        <w:t>layout</w:t>
-      </w:r>
-      <w:proofErr w:type="gramEnd"/>
-      <w:r>
-        <w:rPr>
-          <w:rStyle w:val="Instructions"/>
-        </w:rPr>
-        <w:t xml:space="preserve"> and explanation</w:t>
-      </w:r>
-      <w:r>
-        <w:rPr>
-          <w:rStyle w:val="Instructions"/>
-        </w:rPr>
-        <w:t xml:space="preserve">s, as well as </w:t>
-      </w:r>
-      <w:r>
-        <w:rPr>
-          <w:rStyle w:val="Instructions"/>
-        </w:rPr>
-        <w:t xml:space="preserve">a description of used </w:t>
-      </w:r>
-      <w:r>
-        <w:rPr>
-          <w:rStyle w:val="Instructions"/>
-        </w:rPr>
-        <w:t>technologies. At least several sentences</w:t>
-      </w:r>
-      <w:r>
-        <w:rPr>
-          <w:rStyle w:val="Instructions"/>
-        </w:rPr>
-        <w:t xml:space="preserve"> </w:t>
-      </w:r>
-      <w:r>
-        <w:rPr>
-          <w:rStyle w:val="Instructions"/>
-        </w:rPr>
-        <w:t xml:space="preserve">are expected to </w:t>
+        <w:t xml:space="preserve"> #1</w:t>
+      </w:r>
+      <w:r>
+        <w:rPr>
+          <w:rStyle w:val="Instructions"/>
+          <w:b/>
+        </w:rPr>
+        <w:t xml:space="preserve"> to #</w:t>
+      </w:r>
+      <w:r>
+        <w:rPr>
+          <w:rStyle w:val="Instructions"/>
+          <w:b/>
+        </w:rPr>
+        <w:t>3</w:t>
+      </w:r>
+      <w:r>
+        <w:rPr>
+          <w:rStyle w:val="Instructions"/>
+        </w:rPr>
+        <w:t xml:space="preserve"> and </w:t>
       </w:r>
       <w:r>
         <w:rPr>
           <w:rStyle w:val="Instructions"/>
         </w:rPr>
         <w:lastRenderedPageBreak/>
-        <w:t>describe how the Presentation Layer will be constructed, what its purpose is, and how it communicates with Business</w:t>
-      </w:r>
-      <w:r>
-        <w:rPr>
-          <w:rStyle w:val="Instructions"/>
-        </w:rPr>
-        <w:t xml:space="preserve"> Layer</w:t>
-      </w:r>
-      <w:r>
-        <w:rPr>
-          <w:rStyle w:val="Instructions"/>
-        </w:rPr>
-        <w:t xml:space="preserve"> (below) and the users (clients). You can also include all possible actions, menus, and options. You should start </w:t>
-      </w:r>
-      <w:r>
-        <w:rPr>
-          <w:rStyle w:val="Instructions"/>
-        </w:rPr>
-        <w:t xml:space="preserve">by </w:t>
-      </w:r>
-      <w:r>
-        <w:rPr>
-          <w:rStyle w:val="Instructions"/>
-        </w:rPr>
-        <w:t xml:space="preserve">doing some prototypes or wireframes for </w:t>
-      </w:r>
-      <w:r>
-        <w:rPr>
-          <w:rStyle w:val="Instructions"/>
-          <w:b/>
-        </w:rPr>
-        <w:t>deliverable</w:t>
-      </w:r>
-      <w:r>
-        <w:rPr>
-          <w:rStyle w:val="Instructions"/>
-          <w:b/>
-        </w:rPr>
-        <w:t>s</w:t>
-      </w:r>
-      <w:r>
-        <w:rPr>
-          <w:rStyle w:val="Instructions"/>
-          <w:b/>
-        </w:rPr>
-        <w:t xml:space="preserve"> and milestone</w:t>
-      </w:r>
-      <w:r>
-        <w:rPr>
-          <w:rStyle w:val="Instructions"/>
-          <w:b/>
-        </w:rPr>
-        <w:t>s</w:t>
-      </w:r>
-      <w:r>
-        <w:rPr>
-          <w:rStyle w:val="Instructions"/>
-          <w:b/>
-        </w:rPr>
-        <w:t xml:space="preserve"> #1</w:t>
-      </w:r>
-      <w:r>
-        <w:rPr>
-          <w:rStyle w:val="Instructions"/>
-          <w:b/>
-        </w:rPr>
-        <w:t xml:space="preserve"> to #</w:t>
-      </w:r>
-      <w:r>
-        <w:rPr>
-          <w:rStyle w:val="Instructions"/>
-          <w:b/>
-        </w:rPr>
-        <w:t>3</w:t>
-      </w:r>
-      <w:r>
-        <w:rPr>
-          <w:rStyle w:val="Instructions"/>
-        </w:rPr>
-        <w:t xml:space="preserve"> and finish it no later than </w:t>
+        <w:t xml:space="preserve">finish it no later than </w:t>
       </w:r>
       <w:r>
         <w:rPr>
@@ -7493,6 +7294,7 @@
   <w:style w:type="character" w:default="1" w:styleId="DefaultParagraphFont">
     <w:name w:val="Default Paragraph Font"/>
     <w:uiPriority w:val="1"/>
+    <w:semiHidden/>
     <w:unhideWhenUsed/>
   </w:style>
   <w:style w:type="table" w:default="1" w:styleId="TableNormal">

</xml_diff>